<commit_message>
render site to update files
</commit_message>
<xml_diff>
--- a/docs/notes/05-day2-handout.docx
+++ b/docs/notes/05-day2-handout.docx
@@ -423,55 +423,6 @@
                 <w:rStyle w:val="VerbatimChar"/>
               </w:rPr>
               <w:t xml:space="preserve">date1 + days(...)</w:t>
-            </w:r>
-          </w:p>
-        </w:tc>
-        <w:tc>
-          <w:tcPr/>
-          <w:p>
-            <w:pPr>
-              <w:pStyle w:val="Compact"/>
-            </w:pPr>
-          </w:p>
-        </w:tc>
-      </w:tr>
-      <w:tr>
-        <w:tc>
-          <w:tcPr/>
-          <w:p>
-            <w:pPr>
-              <w:pStyle w:val="BodyText"/>
-            </w:pPr>
-            <w:r>
-              <w:rPr>
-                <w:rStyle w:val="VerbatimChar"/>
-              </w:rPr>
-              <w:t xml:space="preserve">ddays(...)</w:t>
-            </w:r>
-          </w:p>
-          <w:p>
-            <w:pPr>
-              <w:pStyle w:val="BodyText"/>
-            </w:pPr>
-            <w:r>
-              <w:rPr>
-                <w:rStyle w:val="VerbatimChar"/>
-              </w:rPr>
-              <w:t xml:space="preserve">dyears(...)</w:t>
-            </w:r>
-          </w:p>
-        </w:tc>
-        <w:tc>
-          <w:tcPr/>
-          <w:p>
-            <w:pPr>
-              <w:pStyle w:val="Compact"/>
-            </w:pPr>
-            <w:r>
-              <w:rPr>
-                <w:rStyle w:val="VerbatimChar"/>
-              </w:rPr>
-              <w:t xml:space="preserve">date1 + ddays(...)</w:t>
             </w:r>
           </w:p>
         </w:tc>

</xml_diff>